<commit_message>
Update OWASP Top10 Security Risks Report.docx
</commit_message>
<xml_diff>
--- a/OWASP Top10 Security Risks Report.docx
+++ b/OWASP Top10 Security Risks Report.docx
@@ -230,6 +230,13 @@
                 <w:sz w:val="24"/>
                 <w:szCs w:val="24"/>
               </w:rPr>
+              <w:t xml:space="preserve">Current </w:t>
+            </w:r>
+            <w:r>
+              <w:rPr>
+                <w:sz w:val="24"/>
+                <w:szCs w:val="24"/>
+              </w:rPr>
               <w:t>Mitigation Actions</w:t>
             </w:r>
           </w:p>
@@ -291,7 +298,10 @@
           </w:tcPr>
           <w:p>
             <w:r>
-              <w:t>Implemented robust access control mechanisms</w:t>
+              <w:t xml:space="preserve">Implemented </w:t>
+            </w:r>
+            <w:r>
+              <w:t>CORS, Authentication via Outlook, and AuthProvider (checks for token identity)</w:t>
             </w:r>
           </w:p>
         </w:tc>
@@ -353,10 +363,16 @@
           </w:tcPr>
           <w:p>
             <w:r>
-              <w:t>E</w:t>
+              <w:t xml:space="preserve">Oulook </w:t>
             </w:r>
             <w:r>
-              <w:t>ncrypt all sensitive data</w:t>
+              <w:t xml:space="preserve">API for the user </w:t>
+            </w:r>
+            <w:r>
+              <w:t>account</w:t>
+            </w:r>
+            <w:r>
+              <w:t xml:space="preserve"> data, we don’t make use of HTTPS  </w:t>
             </w:r>
           </w:p>
         </w:tc>
@@ -417,13 +433,7 @@
           </w:tcPr>
           <w:p>
             <w:r>
-              <w:t>Mitigate injection risks by validating</w:t>
-            </w:r>
-            <w:r>
-              <w:t xml:space="preserve"> and</w:t>
-            </w:r>
-            <w:r>
-              <w:t xml:space="preserve"> sanitizing inputs</w:t>
+              <w:t>No-SQL database (MongoDB)</w:t>
             </w:r>
           </w:p>
         </w:tc>
@@ -444,6 +454,330 @@
           <w:p>
             <w:r>
               <w:t>Insecure Design</w:t>
+            </w:r>
+          </w:p>
+        </w:tc>
+        <w:tc>
+          <w:tcPr>
+            <w:tcW w:w="2032" w:type="dxa"/>
+          </w:tcPr>
+          <w:p>
+            <w:r>
+              <w:t>Likely</w:t>
+            </w:r>
+          </w:p>
+        </w:tc>
+        <w:tc>
+          <w:tcPr>
+            <w:tcW w:w="2032" w:type="dxa"/>
+          </w:tcPr>
+          <w:p>
+            <w:r>
+              <w:t>Severe</w:t>
+            </w:r>
+          </w:p>
+        </w:tc>
+        <w:tc>
+          <w:tcPr>
+            <w:tcW w:w="2032" w:type="dxa"/>
+            <w:shd w:val="clear" w:color="auto" w:fill="FFFF00"/>
+          </w:tcPr>
+          <w:p>
+            <w:r>
+              <w:t>Moderate</w:t>
+            </w:r>
+          </w:p>
+        </w:tc>
+        <w:tc>
+          <w:tcPr>
+            <w:tcW w:w="2245" w:type="dxa"/>
+          </w:tcPr>
+          <w:p>
+            <w:r>
+              <w:t xml:space="preserve">Unit Test and Integration tests implemented, </w:t>
+            </w:r>
+            <w:r>
+              <w:t xml:space="preserve">stick to SOLID, Outlook Authentication </w:t>
+            </w:r>
+          </w:p>
+        </w:tc>
+      </w:tr>
+      <w:tr>
+        <w:trPr>
+          <w:trHeight w:val="1232"/>
+        </w:trPr>
+        <w:tc>
+          <w:tcPr>
+            <w:tcW w:w="2141" w:type="dxa"/>
+          </w:tcPr>
+          <w:p>
+            <w:r>
+              <w:t>A05:</w:t>
+            </w:r>
+          </w:p>
+          <w:p>
+            <w:r>
+              <w:t>Security Misconfiguration</w:t>
+            </w:r>
+          </w:p>
+        </w:tc>
+        <w:tc>
+          <w:tcPr>
+            <w:tcW w:w="2032" w:type="dxa"/>
+          </w:tcPr>
+          <w:p>
+            <w:r>
+              <w:t>Unlikely</w:t>
+            </w:r>
+          </w:p>
+        </w:tc>
+        <w:tc>
+          <w:tcPr>
+            <w:tcW w:w="2032" w:type="dxa"/>
+          </w:tcPr>
+          <w:p>
+            <w:r>
+              <w:t>Moderate</w:t>
+            </w:r>
+          </w:p>
+        </w:tc>
+        <w:tc>
+          <w:tcPr>
+            <w:tcW w:w="2032" w:type="dxa"/>
+            <w:shd w:val="clear" w:color="auto" w:fill="92D050"/>
+          </w:tcPr>
+          <w:p>
+            <w:r>
+              <w:t>Low</w:t>
+            </w:r>
+          </w:p>
+        </w:tc>
+        <w:tc>
+          <w:tcPr>
+            <w:tcW w:w="2245" w:type="dxa"/>
+          </w:tcPr>
+          <w:p>
+            <w:r>
+              <w:t>Express and React libraries, don’t send security headers, no use of deprecated features</w:t>
+            </w:r>
+          </w:p>
+          <w:p/>
+        </w:tc>
+      </w:tr>
+      <w:tr>
+        <w:trPr>
+          <w:trHeight w:val="1619"/>
+        </w:trPr>
+        <w:tc>
+          <w:tcPr>
+            <w:tcW w:w="2141" w:type="dxa"/>
+          </w:tcPr>
+          <w:p>
+            <w:r>
+              <w:t xml:space="preserve">A06: </w:t>
+            </w:r>
+          </w:p>
+          <w:p>
+            <w:r>
+              <w:t>Vulnerable and Outdated Components</w:t>
+            </w:r>
+          </w:p>
+        </w:tc>
+        <w:tc>
+          <w:tcPr>
+            <w:tcW w:w="2032" w:type="dxa"/>
+          </w:tcPr>
+          <w:p>
+            <w:r>
+              <w:t>Unlikely</w:t>
+            </w:r>
+          </w:p>
+        </w:tc>
+        <w:tc>
+          <w:tcPr>
+            <w:tcW w:w="2032" w:type="dxa"/>
+          </w:tcPr>
+          <w:p>
+            <w:r>
+              <w:t>Moderate</w:t>
+            </w:r>
+          </w:p>
+        </w:tc>
+        <w:tc>
+          <w:tcPr>
+            <w:tcW w:w="2032" w:type="dxa"/>
+            <w:shd w:val="clear" w:color="auto" w:fill="92D050"/>
+          </w:tcPr>
+          <w:p>
+            <w:r>
+              <w:t>Low</w:t>
+            </w:r>
+          </w:p>
+        </w:tc>
+        <w:tc>
+          <w:tcPr>
+            <w:tcW w:w="2245" w:type="dxa"/>
+          </w:tcPr>
+          <w:p>
+            <w:r>
+              <w:t>N</w:t>
+            </w:r>
+            <w:r>
+              <w:t>o use of deprecated features</w:t>
+            </w:r>
+            <w:r>
+              <w:t xml:space="preserve"> and NPM as module manager</w:t>
+            </w:r>
+          </w:p>
+          <w:p/>
+        </w:tc>
+      </w:tr>
+      <w:tr>
+        <w:trPr>
+          <w:trHeight w:val="1970"/>
+        </w:trPr>
+        <w:tc>
+          <w:tcPr>
+            <w:tcW w:w="2141" w:type="dxa"/>
+          </w:tcPr>
+          <w:p>
+            <w:r>
+              <w:lastRenderedPageBreak/>
+              <w:t>A07: Identification and Authentication Failures</w:t>
+            </w:r>
+          </w:p>
+        </w:tc>
+        <w:tc>
+          <w:tcPr>
+            <w:tcW w:w="2032" w:type="dxa"/>
+          </w:tcPr>
+          <w:p>
+            <w:r>
+              <w:t>Likely</w:t>
+            </w:r>
+          </w:p>
+        </w:tc>
+        <w:tc>
+          <w:tcPr>
+            <w:tcW w:w="2032" w:type="dxa"/>
+          </w:tcPr>
+          <w:p>
+            <w:r>
+              <w:t>Severe</w:t>
+            </w:r>
+          </w:p>
+        </w:tc>
+        <w:tc>
+          <w:tcPr>
+            <w:tcW w:w="2032" w:type="dxa"/>
+            <w:shd w:val="clear" w:color="auto" w:fill="FFFF00"/>
+          </w:tcPr>
+          <w:p>
+            <w:r>
+              <w:t>Moderate</w:t>
+            </w:r>
+          </w:p>
+        </w:tc>
+        <w:tc>
+          <w:tcPr>
+            <w:tcW w:w="2245" w:type="dxa"/>
+          </w:tcPr>
+          <w:p>
+            <w:r>
+              <w:t>Outlook API for authentication (don’t use sessions, routes not protected), token is stored in local storage and currently we don’t have roles</w:t>
+            </w:r>
+          </w:p>
+        </w:tc>
+      </w:tr>
+      <w:tr>
+        <w:trPr>
+          <w:trHeight w:val="1511"/>
+        </w:trPr>
+        <w:tc>
+          <w:tcPr>
+            <w:tcW w:w="2141" w:type="dxa"/>
+          </w:tcPr>
+          <w:p>
+            <w:r>
+              <w:t xml:space="preserve">A08: </w:t>
+            </w:r>
+          </w:p>
+          <w:p>
+            <w:r>
+              <w:t>Software and Data Integrity Failures</w:t>
+            </w:r>
+          </w:p>
+        </w:tc>
+        <w:tc>
+          <w:tcPr>
+            <w:tcW w:w="2032" w:type="dxa"/>
+          </w:tcPr>
+          <w:p>
+            <w:r>
+              <w:t>Likely</w:t>
+            </w:r>
+          </w:p>
+        </w:tc>
+        <w:tc>
+          <w:tcPr>
+            <w:tcW w:w="2032" w:type="dxa"/>
+          </w:tcPr>
+          <w:p>
+            <w:r>
+              <w:t>Severe</w:t>
+            </w:r>
+          </w:p>
+        </w:tc>
+        <w:tc>
+          <w:tcPr>
+            <w:tcW w:w="2032" w:type="dxa"/>
+            <w:shd w:val="clear" w:color="auto" w:fill="FFC000"/>
+          </w:tcPr>
+          <w:p>
+            <w:r>
+              <w:t>Moderate to High</w:t>
+            </w:r>
+          </w:p>
+        </w:tc>
+        <w:tc>
+          <w:tcPr>
+            <w:tcW w:w="2245" w:type="dxa"/>
+          </w:tcPr>
+          <w:p>
+            <w:r>
+              <w:t xml:space="preserve">NPM is consuming </w:t>
+            </w:r>
+            <w:r>
+              <w:t>trusted repositories</w:t>
+            </w:r>
+            <w:r>
+              <w:t xml:space="preserve"> (</w:t>
+            </w:r>
+            <w:r>
+              <w:t>Open-Sourced</w:t>
+            </w:r>
+            <w:r>
+              <w:t xml:space="preserve"> packages), no use of CI/CD pipeline</w:t>
+            </w:r>
+          </w:p>
+        </w:tc>
+      </w:tr>
+      <w:tr>
+        <w:trPr>
+          <w:trHeight w:val="1835"/>
+        </w:trPr>
+        <w:tc>
+          <w:tcPr>
+            <w:tcW w:w="2141" w:type="dxa"/>
+          </w:tcPr>
+          <w:p>
+            <w:r>
+              <w:t xml:space="preserve">A09: </w:t>
+            </w:r>
+          </w:p>
+          <w:p>
+            <w:r>
+              <w:t>Security Logging and Monitoring Failures</w:t>
             </w:r>
           </w:p>
         </w:tc>
@@ -484,362 +818,7 @@
           </w:tcPr>
           <w:p>
             <w:r>
-              <w:t>Integrate security language and controls into user stories</w:t>
-            </w:r>
-          </w:p>
-        </w:tc>
-      </w:tr>
-      <w:tr>
-        <w:trPr>
-          <w:trHeight w:val="1232"/>
-        </w:trPr>
-        <w:tc>
-          <w:tcPr>
-            <w:tcW w:w="2141" w:type="dxa"/>
-          </w:tcPr>
-          <w:p>
-            <w:r>
-              <w:t>A05:</w:t>
-            </w:r>
-          </w:p>
-          <w:p>
-            <w:r>
-              <w:t>Security Misconfiguration</w:t>
-            </w:r>
-          </w:p>
-        </w:tc>
-        <w:tc>
-          <w:tcPr>
-            <w:tcW w:w="2032" w:type="dxa"/>
-          </w:tcPr>
-          <w:p>
-            <w:r>
-              <w:t>Likely</w:t>
-            </w:r>
-          </w:p>
-        </w:tc>
-        <w:tc>
-          <w:tcPr>
-            <w:tcW w:w="2032" w:type="dxa"/>
-          </w:tcPr>
-          <w:p>
-            <w:r>
-              <w:t>Moderate</w:t>
-            </w:r>
-          </w:p>
-        </w:tc>
-        <w:tc>
-          <w:tcPr>
-            <w:tcW w:w="2032" w:type="dxa"/>
-            <w:shd w:val="clear" w:color="auto" w:fill="FFFF00"/>
-          </w:tcPr>
-          <w:p>
-            <w:r>
-              <w:t>Moderate</w:t>
-            </w:r>
-          </w:p>
-        </w:tc>
-        <w:tc>
-          <w:tcPr>
-            <w:tcW w:w="2245" w:type="dxa"/>
-          </w:tcPr>
-          <w:p>
-            <w:r>
-              <w:t>Sending security directives to clients, e.g., Security Headers.</w:t>
-            </w:r>
-          </w:p>
-        </w:tc>
-      </w:tr>
-      <w:tr>
-        <w:trPr>
-          <w:trHeight w:val="1619"/>
-        </w:trPr>
-        <w:tc>
-          <w:tcPr>
-            <w:tcW w:w="2141" w:type="dxa"/>
-          </w:tcPr>
-          <w:p>
-            <w:r>
-              <w:t xml:space="preserve">A06: </w:t>
-            </w:r>
-          </w:p>
-          <w:p>
-            <w:r>
-              <w:t>Vulnerable and Outdated Components</w:t>
-            </w:r>
-          </w:p>
-        </w:tc>
-        <w:tc>
-          <w:tcPr>
-            <w:tcW w:w="2032" w:type="dxa"/>
-          </w:tcPr>
-          <w:p>
-            <w:r>
-              <w:t>Unlikely</w:t>
-            </w:r>
-          </w:p>
-        </w:tc>
-        <w:tc>
-          <w:tcPr>
-            <w:tcW w:w="2032" w:type="dxa"/>
-          </w:tcPr>
-          <w:p>
-            <w:r>
-              <w:t>Low</w:t>
-            </w:r>
-          </w:p>
-        </w:tc>
-        <w:tc>
-          <w:tcPr>
-            <w:tcW w:w="2032" w:type="dxa"/>
-            <w:shd w:val="clear" w:color="auto" w:fill="92D050"/>
-          </w:tcPr>
-          <w:p>
-            <w:r>
-              <w:t>Low</w:t>
-            </w:r>
-          </w:p>
-        </w:tc>
-        <w:tc>
-          <w:tcPr>
-            <w:tcW w:w="2245" w:type="dxa"/>
-          </w:tcPr>
-          <w:p>
-            <w:r>
-              <w:t>Remove unused dependencies, unnecessary features, components, files, and documentation.</w:t>
-            </w:r>
-          </w:p>
-        </w:tc>
-      </w:tr>
-      <w:tr>
-        <w:trPr>
-          <w:trHeight w:val="1354"/>
-        </w:trPr>
-        <w:tc>
-          <w:tcPr>
-            <w:tcW w:w="2141" w:type="dxa"/>
-          </w:tcPr>
-          <w:p>
-            <w:r>
-              <w:lastRenderedPageBreak/>
-              <w:t>A07: Identification and Authentication Failures</w:t>
-            </w:r>
-          </w:p>
-        </w:tc>
-        <w:tc>
-          <w:tcPr>
-            <w:tcW w:w="2032" w:type="dxa"/>
-          </w:tcPr>
-          <w:p>
-            <w:r>
-              <w:t>Likely</w:t>
-            </w:r>
-          </w:p>
-        </w:tc>
-        <w:tc>
-          <w:tcPr>
-            <w:tcW w:w="2032" w:type="dxa"/>
-          </w:tcPr>
-          <w:p>
-            <w:r>
-              <w:t>Severe</w:t>
-            </w:r>
-          </w:p>
-        </w:tc>
-        <w:tc>
-          <w:tcPr>
-            <w:tcW w:w="2032" w:type="dxa"/>
-            <w:shd w:val="clear" w:color="auto" w:fill="FFFF00"/>
-          </w:tcPr>
-          <w:p>
-            <w:r>
-              <w:t>Moderate or High</w:t>
-            </w:r>
-          </w:p>
-        </w:tc>
-        <w:tc>
-          <w:tcPr>
-            <w:tcW w:w="2245" w:type="dxa"/>
-          </w:tcPr>
-          <w:p>
-            <w:r>
-              <w:t>Implement multi</w:t>
-            </w:r>
-            <w:r>
-              <w:t>-</w:t>
-            </w:r>
-            <w:r>
-              <w:t>factor</w:t>
-            </w:r>
-            <w:r>
-              <w:t xml:space="preserve"> </w:t>
-            </w:r>
-            <w:r>
-              <w:t>authentication, avoid default credentials, enforce strong password policies, and manage session security effectively.</w:t>
-            </w:r>
-          </w:p>
-        </w:tc>
-      </w:tr>
-      <w:tr>
-        <w:trPr>
-          <w:trHeight w:val="1511"/>
-        </w:trPr>
-        <w:tc>
-          <w:tcPr>
-            <w:tcW w:w="2141" w:type="dxa"/>
-          </w:tcPr>
-          <w:p>
-            <w:r>
-              <w:t xml:space="preserve">A08: </w:t>
-            </w:r>
-          </w:p>
-          <w:p>
-            <w:r>
-              <w:t>Software and Data Integrity Failures</w:t>
-            </w:r>
-          </w:p>
-        </w:tc>
-        <w:tc>
-          <w:tcPr>
-            <w:tcW w:w="2032" w:type="dxa"/>
-          </w:tcPr>
-          <w:p>
-            <w:r>
-              <w:t>Unlikely</w:t>
-            </w:r>
-          </w:p>
-        </w:tc>
-        <w:tc>
-          <w:tcPr>
-            <w:tcW w:w="2032" w:type="dxa"/>
-          </w:tcPr>
-          <w:p>
-            <w:r>
-              <w:t>Low</w:t>
-            </w:r>
-          </w:p>
-        </w:tc>
-        <w:tc>
-          <w:tcPr>
-            <w:tcW w:w="2032" w:type="dxa"/>
-            <w:shd w:val="clear" w:color="auto" w:fill="92D050"/>
-          </w:tcPr>
-          <w:p>
-            <w:r>
-              <w:t>Low</w:t>
-            </w:r>
-          </w:p>
-        </w:tc>
-        <w:tc>
-          <w:tcPr>
-            <w:tcW w:w="2245" w:type="dxa"/>
-          </w:tcPr>
-          <w:p>
-            <w:r>
-              <w:t xml:space="preserve">Ensure libraries and dependencies, such as </w:t>
-            </w:r>
-            <w:r>
-              <w:rPr>
-                <w:i/>
-                <w:iCs/>
-              </w:rPr>
-              <w:t>npm</w:t>
-            </w:r>
-            <w:r>
-              <w:t xml:space="preserve"> or </w:t>
-            </w:r>
-            <w:proofErr w:type="spellStart"/>
-            <w:r>
-              <w:rPr>
-                <w:i/>
-                <w:iCs/>
-              </w:rPr>
-              <w:t>Graddle</w:t>
-            </w:r>
-            <w:proofErr w:type="spellEnd"/>
-            <w:r>
-              <w:t>, are consuming trusted repositories</w:t>
-            </w:r>
-          </w:p>
-        </w:tc>
-      </w:tr>
-      <w:tr>
-        <w:trPr>
-          <w:trHeight w:val="1835"/>
-        </w:trPr>
-        <w:tc>
-          <w:tcPr>
-            <w:tcW w:w="2141" w:type="dxa"/>
-          </w:tcPr>
-          <w:p>
-            <w:r>
-              <w:t xml:space="preserve">A09: </w:t>
-            </w:r>
-          </w:p>
-          <w:p>
-            <w:r>
-              <w:t>Security Logging and Monitoring Failures</w:t>
-            </w:r>
-          </w:p>
-        </w:tc>
-        <w:tc>
-          <w:tcPr>
-            <w:tcW w:w="2032" w:type="dxa"/>
-          </w:tcPr>
-          <w:p>
-            <w:r>
-              <w:t>Likely</w:t>
-            </w:r>
-          </w:p>
-        </w:tc>
-        <w:tc>
-          <w:tcPr>
-            <w:tcW w:w="2032" w:type="dxa"/>
-          </w:tcPr>
-          <w:p>
-            <w:r>
-              <w:t>Severe</w:t>
-            </w:r>
-          </w:p>
-        </w:tc>
-        <w:tc>
-          <w:tcPr>
-            <w:tcW w:w="2032" w:type="dxa"/>
-            <w:shd w:val="clear" w:color="auto" w:fill="FFFF00"/>
-          </w:tcPr>
-          <w:p>
-            <w:r>
-              <w:t>Moderate</w:t>
-            </w:r>
-          </w:p>
-        </w:tc>
-        <w:tc>
-          <w:tcPr>
-            <w:tcW w:w="2245" w:type="dxa"/>
-          </w:tcPr>
-          <w:p>
-            <w:r>
-              <w:t xml:space="preserve">Establish or adopt an incident response and recovery plan, such as </w:t>
-            </w:r>
-            <w:r>
-              <w:rPr>
-                <w:i/>
-                <w:iCs/>
-              </w:rPr>
-              <w:t>National Institute of Standards and Technology</w:t>
-            </w:r>
-            <w:r>
-              <w:t xml:space="preserve"> (</w:t>
-            </w:r>
-            <w:r>
-              <w:rPr>
-                <w:i/>
-                <w:iCs/>
-              </w:rPr>
-              <w:t>NIST</w:t>
-            </w:r>
-            <w:r>
-              <w:t>)</w:t>
+              <w:t xml:space="preserve">Risk taken due to limited technical knowledge </w:t>
             </w:r>
           </w:p>
         </w:tc>
@@ -890,7 +869,7 @@
           </w:tcPr>
           <w:p>
             <w:r>
-              <w:t>Moderate or High</w:t>
+              <w:t>Moderate</w:t>
             </w:r>
           </w:p>
         </w:tc>
@@ -900,10 +879,7 @@
           </w:tcPr>
           <w:p>
             <w:r>
-              <w:t>S</w:t>
-            </w:r>
-            <w:r>
-              <w:t>egment network access, enforce strict firewall rules, sanitize input data, validate URLs with allow lists, and avoid HTTP redirections.</w:t>
+              <w:t xml:space="preserve">React framework takes care of HTTP redirect, no encrypted responses, use of CORS for localhost </w:t>
             </w:r>
           </w:p>
         </w:tc>
@@ -920,25 +896,17 @@
       </w:pPr>
       <w:r>
         <w:lastRenderedPageBreak/>
-        <w:t>Appendices</w:t>
+        <w:t>Explanation</w:t>
       </w:r>
     </w:p>
     <w:p>
       <w:pPr>
         <w:pStyle w:val="Heading2"/>
       </w:pPr>
-      <w:r>
-        <w:t>Code Snippets</w:t>
-      </w:r>
-    </w:p>
-    <w:p>
-      <w:r>
-        <w:t>Detailed code snippets as referenced in the report.</w:t>
-      </w:r>
     </w:p>
     <w:p>
       <w:pPr>
-        <w:pStyle w:val="Heading2"/>
+        <w:pStyle w:val="Heading1"/>
       </w:pPr>
       <w:r>
         <w:t>References</w:t>
@@ -1618,7 +1586,7 @@
   <w:style w:type="paragraph" w:default="1" w:styleId="Normal">
     <w:name w:val="Normal"/>
     <w:qFormat/>
-    <w:rsid w:val="00FC693F"/>
+    <w:rsid w:val="00740F8D"/>
   </w:style>
   <w:style w:type="paragraph" w:styleId="Heading1">
     <w:name w:val="heading 1"/>

</xml_diff>